<commit_message>
1. Update Readme 2. Update document
</commit_message>
<xml_diff>
--- a/Documents/BCPR301 Assignment2 self-marking sheet_YuHong.Jhuo_99140202.docx
+++ b/Documents/BCPR301 Assignment2 self-marking sheet_YuHong.Jhuo_99140202.docx
@@ -368,6 +368,7 @@
                                   <w:dataBinding w:prefixMappings="xmlns:ns0='http://purl.org/dc/elements/1.1/' xmlns:ns1='http://schemas.openxmlformats.org/package/2006/metadata/core-properties' " w:xpath="/ns1:coreProperties[1]/ns0:creator[1]" w:storeItemID="{6C3C8BC8-F283-45AE-878A-BAB7291924A1}"/>
                                   <w:text/>
                                 </w:sdtPr>
+                                <w:sdtEndPr/>
                                 <w:sdtContent>
                                   <w:p>
                                     <w:pPr>
@@ -412,6 +413,7 @@
                                     <w:dataBinding w:prefixMappings="xmlns:ns0='http://schemas.microsoft.com/office/2006/coverPageProps' " w:xpath="/ns0:CoverPageProperties[1]/ns0:CompanyEmail[1]" w:storeItemID="{55AF091B-3C7A-41E3-B477-F2FDAA23CFDA}"/>
                                     <w:text/>
                                   </w:sdtPr>
+                                  <w:sdtEndPr/>
                                   <w:sdtContent>
                                     <w:r>
                                       <w:rPr>
@@ -774,6 +776,13 @@
     <w:bookmarkEnd w:id="0" w:displacedByCustomXml="next"/>
     <w:sdt>
       <w:sdtPr>
+        <w:rPr>
+          <w:rFonts w:asciiTheme="minorHAnsi" w:eastAsiaTheme="minorEastAsia" w:hAnsiTheme="minorHAnsi" w:cstheme="minorBidi"/>
+          <w:color w:val="auto"/>
+          <w:sz w:val="22"/>
+          <w:szCs w:val="22"/>
+          <w:lang w:val="en-NZ" w:eastAsia="zh-CN"/>
+        </w:rPr>
         <w:id w:val="460160164"/>
         <w:docPartObj>
           <w:docPartGallery w:val="Table of Contents"/>
@@ -782,14 +791,9 @@
       </w:sdtPr>
       <w:sdtEndPr>
         <w:rPr>
-          <w:rFonts w:asciiTheme="minorHAnsi" w:eastAsiaTheme="minorEastAsia" w:hAnsiTheme="minorHAnsi" w:cstheme="minorBidi"/>
           <w:b/>
           <w:bCs/>
           <w:noProof/>
-          <w:color w:val="auto"/>
-          <w:sz w:val="22"/>
-          <w:szCs w:val="22"/>
-          <w:lang w:val="en-NZ" w:eastAsia="zh-CN"/>
         </w:rPr>
       </w:sdtEndPr>
       <w:sdtContent>
@@ -3213,21 +3217,7 @@
             <w:rStyle w:val="Hyperlink"/>
             <w:rFonts w:cs="SimSun"/>
           </w:rPr>
-          <w:t>https://github.com/forestraindrip/PR301_Code_Refac</w:t>
-        </w:r>
-        <w:r>
-          <w:rPr>
-            <w:rStyle w:val="Hyperlink"/>
-            <w:rFonts w:cs="SimSun"/>
-          </w:rPr>
-          <w:t>t</w:t>
-        </w:r>
-        <w:r>
-          <w:rPr>
-            <w:rStyle w:val="Hyperlink"/>
-            <w:rFonts w:cs="SimSun"/>
-          </w:rPr>
-          <w:t>oring.git</w:t>
+          <w:t>https://github.com/forestraindrip/PR301_Code_Refactoring.git</w:t>
         </w:r>
       </w:hyperlink>
     </w:p>
@@ -3469,7 +3459,16 @@
         <w:t xml:space="preserve"> </w:t>
       </w:r>
       <w:r>
-        <w:t xml:space="preserve">list is </w:t>
+        <w:t>bad smells</w:t>
+      </w:r>
+      <w:r>
+        <w:t xml:space="preserve"> is</w:t>
+      </w:r>
+      <w:r>
+        <w:t xml:space="preserve"> listed</w:t>
+      </w:r>
+      <w:r>
+        <w:t xml:space="preserve"> </w:t>
       </w:r>
       <w:r>
         <w:t>from the worst bad smell to the lesser ones.</w:t>
@@ -3484,26 +3483,19 @@
         </w:numPr>
       </w:pPr>
       <w:r>
-        <w:t xml:space="preserve">Lazy Class in </w:t>
-      </w:r>
-      <w:proofErr w:type="spellStart"/>
+        <w:t>Lazy Class in AbstractSourceReader</w:t>
+      </w:r>
+    </w:p>
+    <w:p>
+      <w:pPr>
+        <w:pStyle w:val="ListParagraph"/>
+      </w:pPr>
+      <w:r>
+        <w:t xml:space="preserve">Location: tigr.py =&gt; </w:t>
+      </w:r>
       <w:r>
         <w:t>AbstractSourceReader</w:t>
       </w:r>
-      <w:proofErr w:type="spellEnd"/>
-    </w:p>
-    <w:p>
-      <w:pPr>
-        <w:pStyle w:val="ListParagraph"/>
-      </w:pPr>
-      <w:r>
-        <w:t xml:space="preserve">Location: tigr.py =&gt; </w:t>
-      </w:r>
-      <w:proofErr w:type="spellStart"/>
-      <w:r>
-        <w:t>AbstractSourceReader</w:t>
-      </w:r>
-      <w:proofErr w:type="spellEnd"/>
       <w:r>
         <w:t xml:space="preserve"> =&gt; line 51~</w:t>
       </w:r>
@@ -3536,51 +3528,31 @@
       <w:r>
         <w:t xml:space="preserve"> =&gt; </w:t>
       </w:r>
-      <w:proofErr w:type="spellStart"/>
       <w:r>
         <w:t>TkinterInterface</w:t>
       </w:r>
-      <w:proofErr w:type="spellEnd"/>
+      <w:r>
+        <w:t xml:space="preserve"> =&gt; draw() =&gt; line 71</w:t>
+      </w:r>
+    </w:p>
+    <w:p>
+      <w:pPr>
+        <w:pStyle w:val="ListParagraph"/>
+      </w:pPr>
+      <w:r>
+        <w:t xml:space="preserve">                  </w:t>
+      </w:r>
+      <w:r>
+        <w:t>front_end_jerry.py</w:t>
+      </w:r>
       <w:r>
         <w:t xml:space="preserve"> =&gt; </w:t>
       </w:r>
-      <w:proofErr w:type="gramStart"/>
-      <w:r>
-        <w:t>draw(</w:t>
-      </w:r>
-      <w:proofErr w:type="gramEnd"/>
-      <w:r>
-        <w:t>) =&gt; line 71</w:t>
-      </w:r>
-    </w:p>
-    <w:p>
-      <w:pPr>
-        <w:pStyle w:val="ListParagraph"/>
-      </w:pPr>
-      <w:r>
-        <w:t xml:space="preserve">                  </w:t>
-      </w:r>
-      <w:r>
-        <w:t>front_end_jerry.py</w:t>
-      </w:r>
-      <w:r>
-        <w:t xml:space="preserve"> =&gt; </w:t>
-      </w:r>
-      <w:proofErr w:type="spellStart"/>
       <w:r>
         <w:t>GuiInterface</w:t>
       </w:r>
-      <w:proofErr w:type="spellEnd"/>
-      <w:r>
-        <w:t xml:space="preserve"> =&gt; </w:t>
-      </w:r>
-      <w:proofErr w:type="gramStart"/>
-      <w:r>
-        <w:t>draw(</w:t>
-      </w:r>
-      <w:proofErr w:type="gramEnd"/>
-      <w:r>
-        <w:t>) =&gt; line 64</w:t>
+      <w:r>
+        <w:t xml:space="preserve"> =&gt; draw() =&gt; line 64</w:t>
       </w:r>
     </w:p>
     <w:p>
@@ -3676,21 +3648,16 @@
       <w:r>
         <w:t xml:space="preserve"> =&gt; </w:t>
       </w:r>
-      <w:proofErr w:type="spellStart"/>
       <w:r>
         <w:t>TkinterInterface</w:t>
       </w:r>
-      <w:proofErr w:type="spellEnd"/>
     </w:p>
     <w:p>
       <w:pPr>
         <w:pStyle w:val="ListParagraph"/>
       </w:pPr>
       <w:r>
-        <w:t xml:space="preserve"> </w:t>
-      </w:r>
-      <w:r>
-        <w:t xml:space="preserve">                 </w:t>
+        <w:t xml:space="preserve">                  </w:t>
       </w:r>
       <w:r>
         <w:t>front_end_jerry.py</w:t>
@@ -3698,11 +3665,9 @@
       <w:r>
         <w:t xml:space="preserve"> =&gt; </w:t>
       </w:r>
-      <w:proofErr w:type="spellStart"/>
       <w:r>
         <w:t>GuiInterface</w:t>
       </w:r>
-      <w:proofErr w:type="spellEnd"/>
     </w:p>
     <w:p>
       <w:pPr>
@@ -3724,22 +3689,18 @@
           <w:numId w:val="14"/>
         </w:numPr>
       </w:pPr>
-      <w:proofErr w:type="gramStart"/>
       <w:r>
         <w:t>R</w:t>
       </w:r>
       <w:r>
         <w:t>efused-bequest</w:t>
       </w:r>
-      <w:proofErr w:type="gramEnd"/>
       <w:r>
         <w:t xml:space="preserve"> in </w:t>
       </w:r>
-      <w:proofErr w:type="spellStart"/>
       <w:r>
         <w:t>MainTIGr</w:t>
       </w:r>
-      <w:proofErr w:type="spellEnd"/>
       <w:r>
         <w:t>.</w:t>
       </w:r>
@@ -3808,11 +3769,9 @@
           <w:numId w:val="14"/>
         </w:numPr>
       </w:pPr>
-      <w:proofErr w:type="spellStart"/>
       <w:r>
         <w:t>refactored_code</w:t>
       </w:r>
-      <w:proofErr w:type="spellEnd"/>
     </w:p>
     <w:p>
       <w:pPr>
@@ -3837,11 +3796,9 @@
       <w:r>
         <w:t xml:space="preserve">Whole </w:t>
       </w:r>
-      <w:proofErr w:type="spellStart"/>
       <w:r>
         <w:t>MainTIGr</w:t>
       </w:r>
-      <w:proofErr w:type="spellEnd"/>
       <w:r>
         <w:t xml:space="preserve"> class</w:t>
       </w:r>
@@ -3866,11 +3823,9 @@
           <w:numId w:val="14"/>
         </w:numPr>
       </w:pPr>
-      <w:proofErr w:type="spellStart"/>
       <w:r>
         <w:t>AbstractSourceReader</w:t>
       </w:r>
-      <w:proofErr w:type="spellEnd"/>
       <w:r>
         <w:t xml:space="preserve"> line 48~62</w:t>
       </w:r>
@@ -3932,32 +3887,17 @@
     </w:p>
     <w:p>
       <w:r>
-        <w:t xml:space="preserve">The </w:t>
-      </w:r>
-      <w:proofErr w:type="spellStart"/>
-      <w:r>
-        <w:t>AbstractSourceReader</w:t>
-      </w:r>
-      <w:proofErr w:type="spellEnd"/>
-      <w:r>
-        <w:t xml:space="preserve"> is the lazy class. </w:t>
+        <w:t xml:space="preserve">The AbstractSourceReader is the lazy class. </w:t>
       </w:r>
       <w:r>
         <w:t xml:space="preserve">As shown in the screenshot, the </w:t>
       </w:r>
-      <w:proofErr w:type="spellStart"/>
       <w:r>
         <w:t>MainTIGr</w:t>
       </w:r>
-      <w:proofErr w:type="spellEnd"/>
-      <w:r>
-        <w:t xml:space="preserve"> inherits the </w:t>
-      </w:r>
-      <w:proofErr w:type="spellStart"/>
-      <w:r>
-        <w:t>AbstractSourceReader</w:t>
-      </w:r>
-      <w:proofErr w:type="spellEnd"/>
+      <w:r>
+        <w:t xml:space="preserve"> inherits the AbstractSourceReader</w:t>
+      </w:r>
       <w:r>
         <w:t>. However,</w:t>
       </w:r>
@@ -3977,51 +3917,50 @@
         <w:t>,</w:t>
       </w:r>
       <w:r>
+        <w:t xml:space="preserve"> AbstractSourceReader</w:t>
+      </w:r>
+      <w:r>
+        <w:t>,</w:t>
+      </w:r>
+      <w:r>
         <w:t xml:space="preserve"> </w:t>
       </w:r>
-      <w:proofErr w:type="spellStart"/>
-      <w:r>
-        <w:t>AbstractSourceReader</w:t>
-      </w:r>
-      <w:proofErr w:type="spellEnd"/>
-      <w:r>
-        <w:t>,</w:t>
+      <w:r>
+        <w:t>is</w:t>
+      </w:r>
+      <w:r>
+        <w:t xml:space="preserve"> reading source</w:t>
+      </w:r>
+      <w:r>
+        <w:t xml:space="preserve"> file</w:t>
       </w:r>
       <w:r>
         <w:t xml:space="preserve"> </w:t>
       </w:r>
       <w:r>
-        <w:t>is</w:t>
-      </w:r>
-      <w:r>
-        <w:t xml:space="preserve"> reading source</w:t>
-      </w:r>
-      <w:r>
-        <w:t xml:space="preserve"> file</w:t>
+        <w:t>then</w:t>
       </w:r>
       <w:r>
         <w:t xml:space="preserve"> </w:t>
       </w:r>
       <w:r>
-        <w:t>then</w:t>
-      </w:r>
-      <w:r>
-        <w:t xml:space="preserve"> </w:t>
-      </w:r>
-      <w:r>
         <w:t>passing</w:t>
       </w:r>
       <w:r>
-        <w:t xml:space="preserve"> the result to the parser for further processing. However, </w:t>
+        <w:t xml:space="preserve"> the result to the parser for further processing</w:t>
+      </w:r>
+      <w:r>
+        <w:t>; its implementation is compulsory.</w:t>
+      </w:r>
+      <w:r>
+        <w:t xml:space="preserve"> However, </w:t>
       </w:r>
       <w:r>
         <w:t xml:space="preserve">in this case, </w:t>
       </w:r>
-      <w:proofErr w:type="spellStart"/>
       <w:r>
         <w:t>MainTIGr</w:t>
       </w:r>
-      <w:proofErr w:type="spellEnd"/>
       <w:r>
         <w:t xml:space="preserve"> is used as the entry point of the </w:t>
       </w:r>
@@ -4029,15 +3968,7 @@
         <w:t>program</w:t>
       </w:r>
       <w:r>
-        <w:t xml:space="preserve"> which distorts the role of </w:t>
-      </w:r>
-      <w:proofErr w:type="spellStart"/>
-      <w:r>
-        <w:t>AbstractSourceReader</w:t>
-      </w:r>
-      <w:proofErr w:type="spellEnd"/>
-      <w:r>
-        <w:t xml:space="preserve">. </w:t>
+        <w:t xml:space="preserve"> which distorts the role of AbstractSourceReader. </w:t>
       </w:r>
       <w:r>
         <w:t>A</w:t>
@@ -4046,15 +3977,7 @@
         <w:t>s a matter of fact</w:t>
       </w:r>
       <w:r>
-        <w:t xml:space="preserve">, </w:t>
-      </w:r>
-      <w:proofErr w:type="spellStart"/>
-      <w:r>
-        <w:t>AbstractSourceReader</w:t>
-      </w:r>
-      <w:proofErr w:type="spellEnd"/>
-      <w:r>
-        <w:t xml:space="preserve"> has no actual functionality in the program </w:t>
+        <w:t xml:space="preserve">, AbstractSourceReader has no actual functionality in the program </w:t>
       </w:r>
       <w:r>
         <w:t xml:space="preserve">which essentially </w:t>
@@ -4073,13 +3996,16 @@
         <w:t>Lazy Class</w:t>
       </w:r>
       <w:r>
-        <w:t xml:space="preserve">. Moreover, the current system distributes the function of reading file into multiples frontend </w:t>
-      </w:r>
-      <w:r>
-        <w:t>class</w:t>
-      </w:r>
-      <w:r>
-        <w:t xml:space="preserve">es which </w:t>
+        <w:t>. Moreover, the</w:t>
+      </w:r>
+      <w:r>
+        <w:t xml:space="preserve"> bad</w:t>
+      </w:r>
+      <w:r>
+        <w:t xml:space="preserve"> implement</w:t>
+      </w:r>
+      <w:r>
+        <w:t xml:space="preserve">ation </w:t>
       </w:r>
       <w:r>
         <w:rPr>
@@ -4131,15 +4057,7 @@
           <w:b/>
           <w:bCs/>
         </w:rPr>
-        <w:t xml:space="preserve"> and </w:t>
-      </w:r>
-      <w:proofErr w:type="gramStart"/>
-      <w:r>
-        <w:rPr>
-          <w:b/>
-          <w:bCs/>
-        </w:rPr>
-        <w:t>r</w:t>
+        <w:t xml:space="preserve"> and r</w:t>
       </w:r>
       <w:r>
         <w:rPr>
@@ -4148,17 +4066,8 @@
         </w:rPr>
         <w:t>efused-bequest</w:t>
       </w:r>
-      <w:proofErr w:type="gramEnd"/>
-      <w:r>
-        <w:t xml:space="preserve">. Therefore, I think the Lazy Class of </w:t>
-      </w:r>
-      <w:proofErr w:type="spellStart"/>
-      <w:r>
-        <w:t>AbstractSourceReader</w:t>
-      </w:r>
-      <w:proofErr w:type="spellEnd"/>
-      <w:r>
-        <w:t xml:space="preserve"> is the most critical bad smell at this stage.</w:t>
+      <w:r>
+        <w:t>. Therefore, I think the Lazy Class of AbstractSourceReader is the most critical bad smell at this stage.</w:t>
       </w:r>
     </w:p>
     <w:p>
@@ -4183,21 +4092,11 @@
       <w:r>
         <w:t xml:space="preserve">Break the relationship between </w:t>
       </w:r>
-      <w:proofErr w:type="spellStart"/>
       <w:r>
         <w:t>MainTIGr</w:t>
       </w:r>
-      <w:proofErr w:type="spellEnd"/>
-      <w:r>
-        <w:t xml:space="preserve"> and </w:t>
-      </w:r>
-      <w:proofErr w:type="spellStart"/>
-      <w:r>
-        <w:t>AbstractSourceReader</w:t>
-      </w:r>
-      <w:proofErr w:type="spellEnd"/>
-      <w:r>
-        <w:t>.</w:t>
+      <w:r>
+        <w:t xml:space="preserve"> and AbstractSourceReader.</w:t>
       </w:r>
     </w:p>
     <w:p>
@@ -4209,15 +4108,7 @@
         </w:numPr>
       </w:pPr>
       <w:r>
-        <w:t xml:space="preserve">Implement a proper </w:t>
-      </w:r>
-      <w:proofErr w:type="spellStart"/>
-      <w:r>
-        <w:t>SourceReader</w:t>
-      </w:r>
-      <w:proofErr w:type="spellEnd"/>
-      <w:r>
-        <w:t xml:space="preserve"> for source reading.</w:t>
+        <w:t>Implement a proper SourceReader for source reading.</w:t>
       </w:r>
     </w:p>
     <w:p>
@@ -4259,15 +4150,25 @@
         </w:numPr>
       </w:pPr>
       <w:r>
-        <w:t xml:space="preserve">Redirect the functions needing source reading to the new </w:t>
-      </w:r>
-      <w:proofErr w:type="spellStart"/>
-      <w:r>
-        <w:t>SourceReader</w:t>
-      </w:r>
-      <w:proofErr w:type="spellEnd"/>
-      <w:r>
-        <w:t>.</w:t>
+        <w:t xml:space="preserve">Redirect the functions </w:t>
+      </w:r>
+      <w:r>
+        <w:t>using</w:t>
+      </w:r>
+      <w:r>
+        <w:t xml:space="preserve"> source reading</w:t>
+      </w:r>
+      <w:r>
+        <w:t xml:space="preserve"> back</w:t>
+      </w:r>
+      <w:r>
+        <w:t xml:space="preserve"> to the </w:t>
+      </w:r>
+      <w:r>
+        <w:t>created</w:t>
+      </w:r>
+      <w:r>
+        <w:t xml:space="preserve"> SourceReader.</w:t>
       </w:r>
     </w:p>
     <w:p>
@@ -4307,15 +4208,7 @@
     </w:p>
     <w:p>
       <w:r>
-        <w:t xml:space="preserve">No, only a new </w:t>
-      </w:r>
-      <w:proofErr w:type="spellStart"/>
-      <w:r>
-        <w:t>SourceReader</w:t>
-      </w:r>
-      <w:proofErr w:type="spellEnd"/>
-      <w:r>
-        <w:t xml:space="preserve"> is created. It is a well-behaved source reader absented from the original system.</w:t>
+        <w:t>No, only a new SourceReader is created. It is a well-behaved source reader absented from the original system.</w:t>
       </w:r>
     </w:p>
     <w:p>
@@ -4349,15 +4242,7 @@
         </w:numPr>
       </w:pPr>
       <w:r>
-        <w:t xml:space="preserve">No global variable: The refactoring removes the global variable “interface” in the </w:t>
-      </w:r>
-      <w:proofErr w:type="spellStart"/>
-      <w:r>
-        <w:t>MainTigr</w:t>
-      </w:r>
-      <w:proofErr w:type="spellEnd"/>
-      <w:r>
-        <w:t xml:space="preserve"> class.</w:t>
+        <w:t>No global variable: The refactoring removes the global variable “interface” in the MainTigr class.</w:t>
       </w:r>
     </w:p>
     <w:p>
@@ -4369,32 +4254,16 @@
         </w:numPr>
       </w:pPr>
       <w:r>
-        <w:t xml:space="preserve">Separated responsibilities of classes: The frontend classes don’t have the responsibility of </w:t>
-      </w:r>
-      <w:proofErr w:type="spellStart"/>
-      <w:r>
-        <w:t>SourceReader</w:t>
-      </w:r>
-      <w:proofErr w:type="spellEnd"/>
-      <w:r>
-        <w:t xml:space="preserve"> now. </w:t>
+        <w:t xml:space="preserve">Separated responsibilities of classes: The frontend classes don’t have the responsibility of SourceReader now. </w:t>
       </w:r>
       <w:r>
         <w:t>T</w:t>
       </w:r>
       <w:r>
-        <w:t xml:space="preserve">he </w:t>
-      </w:r>
-      <w:proofErr w:type="spellStart"/>
-      <w:r>
-        <w:t>SourceReader</w:t>
-      </w:r>
-      <w:proofErr w:type="spellEnd"/>
-      <w:r>
-        <w:t xml:space="preserve"> is not used as entry point anymore</w:t>
-      </w:r>
-      <w:r>
-        <w:t xml:space="preserve"> as well</w:t>
+        <w:t xml:space="preserve">he SourceReader is not used as entry point </w:t>
+      </w:r>
+      <w:r>
+        <w:t>as well</w:t>
       </w:r>
       <w:r>
         <w:t>.</w:t>
@@ -4446,7 +4315,7 @@
         </w:numPr>
       </w:pPr>
       <w:r>
-        <w:t>Switch statement in the drawers and the parsers</w:t>
+        <w:t>Long methods in frontends</w:t>
       </w:r>
     </w:p>
     <w:p>
@@ -4458,7 +4327,7 @@
         </w:numPr>
       </w:pPr>
       <w:r>
-        <w:t>Long methods in frontends</w:t>
+        <w:t>Switch statement in the drawers and the parsers</w:t>
       </w:r>
     </w:p>
     <w:p>
@@ -4513,11 +4382,9 @@
           <w:numId w:val="14"/>
         </w:numPr>
       </w:pPr>
-      <w:proofErr w:type="spellStart"/>
       <w:r>
         <w:t>refactored_code</w:t>
       </w:r>
-      <w:proofErr w:type="spellEnd"/>
     </w:p>
     <w:p>
       <w:pPr>
@@ -4539,13 +4406,8 @@
           <w:numId w:val="14"/>
         </w:numPr>
       </w:pPr>
-      <w:proofErr w:type="spellStart"/>
-      <w:r>
-        <w:t>GuiInterface</w:t>
-      </w:r>
-      <w:proofErr w:type="spellEnd"/>
-      <w:r>
-        <w:t xml:space="preserve"> whole class</w:t>
+      <w:r>
+        <w:t>GuiInterface whole class</w:t>
       </w:r>
     </w:p>
     <w:p>
@@ -4568,13 +4430,8 @@
           <w:numId w:val="14"/>
         </w:numPr>
       </w:pPr>
-      <w:proofErr w:type="spellStart"/>
-      <w:r>
-        <w:t>TkinterInterface</w:t>
-      </w:r>
-      <w:proofErr w:type="spellEnd"/>
-      <w:r>
-        <w:t xml:space="preserve"> whole class</w:t>
+      <w:r>
+        <w:t>TkinterInterface whole class</w:t>
       </w:r>
     </w:p>
     <w:p>
@@ -4614,15 +4471,19 @@
         </w:numPr>
       </w:pPr>
       <w:r>
-        <w:t xml:space="preserve">Extract Superclass: Create a superclass </w:t>
-      </w:r>
-      <w:proofErr w:type="spellStart"/>
-      <w:r>
-        <w:t>AbstractFrontEnd</w:t>
-      </w:r>
-      <w:proofErr w:type="spellEnd"/>
-      <w:r>
-        <w:t xml:space="preserve"> which inherited by two classes </w:t>
+        <w:t>Extract Superclass: Create a superclass AbstractFrontEnd which</w:t>
+      </w:r>
+      <w:r>
+        <w:t xml:space="preserve"> is</w:t>
+      </w:r>
+      <w:r>
+        <w:t xml:space="preserve"> inherited by two</w:t>
+      </w:r>
+      <w:r>
+        <w:t xml:space="preserve"> frontend</w:t>
+      </w:r>
+      <w:r>
+        <w:t xml:space="preserve"> classes </w:t>
       </w:r>
     </w:p>
     <w:p>
@@ -4797,11 +4658,9 @@
           <w:numId w:val="14"/>
         </w:numPr>
       </w:pPr>
-      <w:proofErr w:type="spellStart"/>
       <w:r>
         <w:t>refactored_code</w:t>
       </w:r>
-      <w:proofErr w:type="spellEnd"/>
     </w:p>
     <w:p>
       <w:pPr>
@@ -4823,11 +4682,9 @@
           <w:numId w:val="14"/>
         </w:numPr>
       </w:pPr>
-      <w:proofErr w:type="spellStart"/>
       <w:r>
         <w:t>GuiInterface</w:t>
       </w:r>
-      <w:proofErr w:type="spellEnd"/>
     </w:p>
     <w:p>
       <w:pPr>
@@ -4837,21 +4694,11 @@
           <w:numId w:val="14"/>
         </w:numPr>
       </w:pPr>
-      <w:proofErr w:type="spellStart"/>
-      <w:r>
-        <w:t>init_</w:t>
-      </w:r>
-      <w:proofErr w:type="gramStart"/>
-      <w:r>
-        <w:t>widgets</w:t>
-      </w:r>
-      <w:proofErr w:type="spellEnd"/>
-      <w:r>
-        <w:t>(</w:t>
-      </w:r>
-      <w:proofErr w:type="gramEnd"/>
-      <w:r>
-        <w:t>) line 19~79</w:t>
+      <w:r>
+        <w:t>init_widgets</w:t>
+      </w:r>
+      <w:r>
+        <w:t>() line 19~79</w:t>
       </w:r>
     </w:p>
     <w:p>
@@ -4891,7 +4738,28 @@
         <w:t>Extract Method</w:t>
       </w:r>
       <w:r>
-        <w:t>: Migrate pieces of code into several methods and give these methods meaningful names.</w:t>
+        <w:t>: Migrate code</w:t>
+      </w:r>
+      <w:r>
+        <w:t>s</w:t>
+      </w:r>
+      <w:r>
+        <w:t xml:space="preserve"> in the </w:t>
+      </w:r>
+      <w:r>
+        <w:t>init_widgets</w:t>
+      </w:r>
+      <w:r>
+        <w:t>()</w:t>
+      </w:r>
+      <w:r>
+        <w:t xml:space="preserve"> into </w:t>
+      </w:r>
+      <w:r>
+        <w:t>multiple</w:t>
+      </w:r>
+      <w:r>
+        <w:t xml:space="preserve"> methods and give these methods meaningful names.</w:t>
       </w:r>
     </w:p>
     <w:p>
@@ -4903,37 +4771,66 @@
         </w:numPr>
       </w:pPr>
       <w:r>
-        <w:t>Further</w:t>
-      </w:r>
-      <w:r>
-        <w:t xml:space="preserve"> using</w:t>
-      </w:r>
-      <w:r>
-        <w:t xml:space="preserve"> extract method:</w:t>
-      </w:r>
-      <w:r>
-        <w:t xml:space="preserve"> To reduce duplication between the derived methods from the previous step.</w:t>
-      </w:r>
+        <w:t>E</w:t>
+      </w:r>
+      <w:r>
+        <w:t xml:space="preserve">xtract </w:t>
+      </w:r>
+      <w:r>
+        <w:t>M</w:t>
+      </w:r>
+      <w:r>
+        <w:t>ethod:</w:t>
+      </w:r>
+      <w:r>
+        <w:t xml:space="preserve"> Merge identical method</w:t>
+      </w:r>
+      <w:r>
+        <w:t xml:space="preserve"> </w:t>
+      </w:r>
+      <w:r>
+        <w:t>t</w:t>
+      </w:r>
+      <w:r>
+        <w:t>o reduce</w:t>
+      </w:r>
+      <w:r>
+        <w:t xml:space="preserve"> code</w:t>
+      </w:r>
+      <w:r>
+        <w:t xml:space="preserve"> duplication</w:t>
+      </w:r>
+      <w:r>
+        <w:t xml:space="preserve"> after</w:t>
+      </w:r>
+      <w:r>
+        <w:t xml:space="preserve"> the previous step</w:t>
+      </w:r>
+      <w:r>
+        <w:t>.</w:t>
+      </w:r>
+      <w:bookmarkStart w:id="30" w:name="_GoBack"/>
+      <w:bookmarkEnd w:id="30"/>
     </w:p>
     <w:p>
       <w:pPr>
         <w:pStyle w:val="Heading2"/>
       </w:pPr>
-      <w:bookmarkStart w:id="30" w:name="_Toc20178427"/>
+      <w:bookmarkStart w:id="31" w:name="_Toc20178427"/>
       <w:r>
         <w:t>Result Evaluation</w:t>
       </w:r>
-      <w:bookmarkEnd w:id="30"/>
+      <w:bookmarkEnd w:id="31"/>
     </w:p>
     <w:p>
       <w:pPr>
         <w:pStyle w:val="Heading3"/>
       </w:pPr>
-      <w:bookmarkStart w:id="31" w:name="_Toc20178428"/>
+      <w:bookmarkStart w:id="32" w:name="_Toc20178428"/>
       <w:r>
         <w:t>Has the bad smell been removed?</w:t>
       </w:r>
-      <w:bookmarkEnd w:id="31"/>
+      <w:bookmarkEnd w:id="32"/>
     </w:p>
     <w:p>
       <w:r>
@@ -4944,11 +4841,11 @@
       <w:pPr>
         <w:pStyle w:val="Heading3"/>
       </w:pPr>
-      <w:bookmarkStart w:id="32" w:name="_Toc20178429"/>
+      <w:bookmarkStart w:id="33" w:name="_Toc20178429"/>
       <w:r>
         <w:t>Did you bring new bad smells into the program?</w:t>
       </w:r>
-      <w:bookmarkEnd w:id="32"/>
+      <w:bookmarkEnd w:id="33"/>
     </w:p>
     <w:p>
       <w:r>
@@ -4959,11 +4856,11 @@
       <w:pPr>
         <w:pStyle w:val="Heading3"/>
       </w:pPr>
-      <w:bookmarkStart w:id="33" w:name="_Toc20178430"/>
+      <w:bookmarkStart w:id="34" w:name="_Toc20178430"/>
       <w:r>
         <w:t>How well is your program now in terms of software quality?</w:t>
       </w:r>
-      <w:bookmarkEnd w:id="33"/>
+      <w:bookmarkEnd w:id="34"/>
     </w:p>
     <w:p>
       <w:pPr>
@@ -4993,7 +4890,7 @@
       <w:pPr>
         <w:pStyle w:val="Heading1"/>
       </w:pPr>
-      <w:bookmarkStart w:id="34" w:name="_Toc20178431"/>
+      <w:bookmarkStart w:id="35" w:name="_Toc20178431"/>
       <w:r>
         <w:br w:type="page"/>
       </w:r>
@@ -5002,8 +4899,6 @@
       <w:pPr>
         <w:pStyle w:val="Heading1"/>
       </w:pPr>
-      <w:bookmarkStart w:id="35" w:name="_GoBack"/>
-      <w:bookmarkEnd w:id="35"/>
       <w:r>
         <w:lastRenderedPageBreak/>
         <w:t>Expected</w:t>
@@ -5011,7 +4906,7 @@
       <w:r>
         <w:t xml:space="preserve"> marks</w:t>
       </w:r>
-      <w:bookmarkEnd w:id="34"/>
+      <w:bookmarkEnd w:id="35"/>
     </w:p>
     <w:p>
       <w:pPr>
@@ -5056,16 +4951,8 @@
         <w:rPr>
           <w:rFonts w:cs="SimSun"/>
         </w:rPr>
-        <w:t xml:space="preserve"> of bad smells: 3*1 </w:t>
-      </w:r>
-      <w:proofErr w:type="gramStart"/>
-      <w:r>
-        <w:rPr>
-          <w:rFonts w:cs="SimSun"/>
-        </w:rPr>
-        <w:t>marks</w:t>
-      </w:r>
-      <w:proofErr w:type="gramEnd"/>
+        <w:t xml:space="preserve"> of bad smells: 3*1 marks</w:t>
+      </w:r>
     </w:p>
     <w:p>
       <w:pPr>
@@ -5084,16 +4971,8 @@
         <w:rPr>
           <w:rFonts w:cs="SimSun"/>
         </w:rPr>
-        <w:t xml:space="preserve">Location of bad smells: 3*1 </w:t>
-      </w:r>
-      <w:proofErr w:type="gramStart"/>
-      <w:r>
-        <w:rPr>
-          <w:rFonts w:cs="SimSun"/>
-        </w:rPr>
-        <w:t>marks</w:t>
-      </w:r>
-      <w:proofErr w:type="gramEnd"/>
+        <w:t>Location of bad smells: 3*1 marks</w:t>
+      </w:r>
     </w:p>
     <w:p>
       <w:pPr>
@@ -5112,16 +4991,8 @@
         <w:rPr>
           <w:rFonts w:cs="SimSun"/>
         </w:rPr>
-        <w:t xml:space="preserve">The reasons: 3*1 </w:t>
-      </w:r>
-      <w:proofErr w:type="gramStart"/>
-      <w:r>
-        <w:rPr>
-          <w:rFonts w:cs="SimSun"/>
-        </w:rPr>
-        <w:t>marks</w:t>
-      </w:r>
-      <w:proofErr w:type="gramEnd"/>
+        <w:t>The reasons: 3*1 marks</w:t>
+      </w:r>
     </w:p>
     <w:p>
       <w:pPr>
@@ -5140,16 +5011,8 @@
         <w:rPr>
           <w:rFonts w:cs="SimSun"/>
         </w:rPr>
-        <w:t xml:space="preserve">Descriptions of strategies: 3*1 </w:t>
-      </w:r>
-      <w:proofErr w:type="gramStart"/>
-      <w:r>
-        <w:rPr>
-          <w:rFonts w:cs="SimSun"/>
-        </w:rPr>
-        <w:t>marks</w:t>
-      </w:r>
-      <w:proofErr w:type="gramEnd"/>
+        <w:t>Descriptions of strategies: 3*1 marks</w:t>
+      </w:r>
     </w:p>
     <w:p>
       <w:pPr>
@@ -5210,16 +5073,8 @@
         <w:rPr>
           <w:rFonts w:cs="SimSun"/>
         </w:rPr>
-        <w:t xml:space="preserve"> of the worst smell: 3*1 </w:t>
-      </w:r>
-      <w:proofErr w:type="gramStart"/>
-      <w:r>
-        <w:rPr>
-          <w:rFonts w:cs="SimSun"/>
-        </w:rPr>
-        <w:t>marks</w:t>
-      </w:r>
-      <w:proofErr w:type="gramEnd"/>
+        <w:t xml:space="preserve"> of the worst smell: 3*1 marks</w:t>
+      </w:r>
     </w:p>
     <w:p>
       <w:pPr>
@@ -5238,16 +5093,8 @@
         <w:rPr>
           <w:rFonts w:cs="SimSun"/>
         </w:rPr>
-        <w:t xml:space="preserve">Version control: 3*1 </w:t>
-      </w:r>
-      <w:proofErr w:type="gramStart"/>
-      <w:r>
-        <w:rPr>
-          <w:rFonts w:cs="SimSun"/>
-        </w:rPr>
-        <w:t>marks</w:t>
-      </w:r>
-      <w:proofErr w:type="gramEnd"/>
+        <w:t>Version control: 3*1 marks</w:t>
+      </w:r>
     </w:p>
     <w:p>
       <w:pPr>
@@ -5286,16 +5133,8 @@
         <w:rPr>
           <w:rFonts w:cs="SimSun"/>
         </w:rPr>
-        <w:t xml:space="preserve">Testing and evaluations: 3*1 </w:t>
-      </w:r>
-      <w:proofErr w:type="gramStart"/>
-      <w:r>
-        <w:rPr>
-          <w:rFonts w:cs="SimSun"/>
-        </w:rPr>
-        <w:t>marks</w:t>
-      </w:r>
-      <w:proofErr w:type="gramEnd"/>
+        <w:t>Testing and evaluations: 3*1 marks</w:t>
+      </w:r>
     </w:p>
     <w:p>
       <w:pPr>
@@ -5395,6 +5234,7 @@
         <w:docPartUnique/>
       </w:docPartObj>
     </w:sdtPr>
+    <w:sdtEndPr/>
     <w:sdtContent>
       <w:sdt>
         <w:sdtPr>
@@ -5404,6 +5244,7 @@
             <w:docPartUnique/>
           </w:docPartObj>
         </w:sdtPr>
+        <w:sdtEndPr/>
         <w:sdtContent>
           <w:p>
             <w:pPr>
@@ -8345,7 +8186,7 @@
 </file>
 
 <file path=customXml/itemProps2.xml><?xml version="1.0" encoding="utf-8"?>
-<ds:datastoreItem xmlns:ds="http://schemas.openxmlformats.org/officeDocument/2006/customXml" ds:itemID="{4D4B11F0-F04D-4D31-96A3-F661842A480D}">
+<ds:datastoreItem xmlns:ds="http://schemas.openxmlformats.org/officeDocument/2006/customXml" ds:itemID="{B55776EC-6E5D-4509-BE7B-A083F38E703E}">
   <ds:schemaRefs>
     <ds:schemaRef ds:uri="http://schemas.openxmlformats.org/officeDocument/2006/bibliography"/>
   </ds:schemaRefs>

</xml_diff>